<commit_message>
W10 PC 18.01.2024 12:19:13:50
</commit_message>
<xml_diff>
--- a/Research Report.docx
+++ b/Research Report.docx
@@ -4,7 +4,47 @@
   <w:body>
     <w:p>
       <w:r>
-        <w:t>Nans bzw fehlende werte werden immer mit -1 ersetzt</w:t>
+        <w:t xml:space="preserve">Nans </w:t>
+      </w:r>
+      <w:proofErr w:type="spellStart"/>
+      <w:r>
+        <w:t>bzw</w:t>
+      </w:r>
+      <w:proofErr w:type="spellEnd"/>
+      <w:r>
+        <w:t xml:space="preserve"> fehlende werte werden immer mit -1 ersetzt</w:t>
+      </w:r>
+    </w:p>
+    <w:p>
+      <w:r>
+        <w:t xml:space="preserve">Histogramme entfernt </w:t>
+      </w:r>
+      <w:r>
+        <w:t xml:space="preserve">#Wegen absolut niedriger Feature </w:t>
+      </w:r>
+      <w:proofErr w:type="spellStart"/>
+      <w:r>
+        <w:t>Importance</w:t>
+      </w:r>
+      <w:proofErr w:type="spellEnd"/>
+      <w:r>
+        <w:t xml:space="preserve"> nach </w:t>
+      </w:r>
+      <w:proofErr w:type="spellStart"/>
+      <w:r>
+        <w:t>RandomForestFit</w:t>
+      </w:r>
+      <w:proofErr w:type="spellEnd"/>
+      <w:r>
+        <w:t xml:space="preserve"> | </w:t>
+      </w:r>
+      <w:proofErr w:type="gramStart"/>
+      <w:r>
+        <w:t>Verbraucht</w:t>
+      </w:r>
+      <w:proofErr w:type="gramEnd"/>
+      <w:r>
+        <w:t xml:space="preserve"> sehr viel Platz | Sehr viele Features</w:t>
       </w:r>
     </w:p>
     <w:sectPr>

</xml_diff>

<commit_message>
W10 PC 18.01.2024 13:26:58:12
</commit_message>
<xml_diff>
--- a/Research Report.docx
+++ b/Research Report.docx
@@ -4,47 +4,555 @@
   <w:body>
     <w:p>
       <w:r>
-        <w:t xml:space="preserve">Nans </w:t>
-      </w:r>
-      <w:proofErr w:type="spellStart"/>
-      <w:r>
-        <w:t>bzw</w:t>
-      </w:r>
-      <w:proofErr w:type="spellEnd"/>
-      <w:r>
-        <w:t xml:space="preserve"> fehlende werte werden immer mit -1 ersetzt</w:t>
+        <w:t xml:space="preserve">Die Labels aus den </w:t>
+      </w:r>
+      <w:proofErr w:type="spellStart"/>
+      <w:r>
+        <w:t>Annotations</w:t>
+      </w:r>
+      <w:proofErr w:type="spellEnd"/>
+      <w:r>
+        <w:t xml:space="preserve"> habe ich mit dem </w:t>
+      </w:r>
+      <w:proofErr w:type="spellStart"/>
+      <w:r>
+        <w:t>LabelEncoder</w:t>
+      </w:r>
+      <w:proofErr w:type="spellEnd"/>
+      <w:r>
+        <w:t xml:space="preserve"> von </w:t>
+      </w:r>
+      <w:proofErr w:type="spellStart"/>
+      <w:r>
+        <w:t>sklearn</w:t>
+      </w:r>
+      <w:proofErr w:type="spellEnd"/>
+      <w:r>
+        <w:t xml:space="preserve"> </w:t>
+      </w:r>
+      <w:proofErr w:type="spellStart"/>
+      <w:r>
+        <w:t>encoded</w:t>
+      </w:r>
+      <w:proofErr w:type="spellEnd"/>
+      <w:r>
+        <w:t>.</w:t>
       </w:r>
     </w:p>
     <w:p>
       <w:r>
-        <w:t xml:space="preserve">Histogramme entfernt </w:t>
-      </w:r>
-      <w:r>
-        <w:t xml:space="preserve">#Wegen absolut niedriger Feature </w:t>
-      </w:r>
-      <w:proofErr w:type="spellStart"/>
-      <w:r>
-        <w:t>Importance</w:t>
-      </w:r>
-      <w:proofErr w:type="spellEnd"/>
-      <w:r>
-        <w:t xml:space="preserve"> nach </w:t>
-      </w:r>
-      <w:proofErr w:type="spellStart"/>
-      <w:r>
-        <w:t>RandomForestFit</w:t>
-      </w:r>
-      <w:proofErr w:type="spellEnd"/>
-      <w:r>
-        <w:t xml:space="preserve"> | </w:t>
-      </w:r>
-      <w:proofErr w:type="gramStart"/>
-      <w:r>
-        <w:t>Verbraucht</w:t>
-      </w:r>
-      <w:proofErr w:type="gramEnd"/>
-      <w:r>
-        <w:t xml:space="preserve"> sehr viel Platz | Sehr viele Features</w:t>
+        <w:t xml:space="preserve">Das </w:t>
+      </w:r>
+      <w:r>
+        <w:t xml:space="preserve">nicht-numerische </w:t>
+      </w:r>
+      <w:r>
+        <w:t>Feature „</w:t>
+      </w:r>
+      <w:proofErr w:type="spellStart"/>
+      <w:r>
+        <w:t>dns_query_name</w:t>
+      </w:r>
+      <w:proofErr w:type="spellEnd"/>
+      <w:r>
+        <w:t>“ enthält als Werte Listen, die nur 1 String beinhalten</w:t>
+      </w:r>
+      <w:r>
+        <w:t xml:space="preserve">. </w:t>
+      </w:r>
+      <w:r>
+        <w:t>Daher müssen diese Strings erstmal extrahiert werden</w:t>
+      </w:r>
+      <w:r>
+        <w:t>.</w:t>
+      </w:r>
+    </w:p>
+    <w:p>
+      <w:r>
+        <w:t>Für</w:t>
+      </w:r>
+      <w:r>
+        <w:t xml:space="preserve"> </w:t>
+      </w:r>
+      <w:r>
+        <w:t>nicht-numerische</w:t>
+      </w:r>
+      <w:r>
+        <w:t xml:space="preserve"> Features, die als Wert</w:t>
+      </w:r>
+      <w:r>
+        <w:t>e</w:t>
+      </w:r>
+      <w:r>
+        <w:t xml:space="preserve"> Strings enthalten, habe ich einen eigenen Feature</w:t>
+      </w:r>
+      <w:r>
+        <w:t>-</w:t>
+      </w:r>
+      <w:r>
+        <w:t>Encoder</w:t>
+      </w:r>
+      <w:r>
+        <w:t xml:space="preserve"> „</w:t>
+      </w:r>
+      <w:proofErr w:type="spellStart"/>
+      <w:r>
+        <w:t>My_Feature_Encoder</w:t>
+      </w:r>
+      <w:proofErr w:type="spellEnd"/>
+      <w:r>
+        <w:t>“</w:t>
+      </w:r>
+      <w:r>
+        <w:t xml:space="preserve"> programmiert. Im Grunde genommen ist es ein </w:t>
+      </w:r>
+      <w:proofErr w:type="spellStart"/>
+      <w:r>
+        <w:t>LabelEncoder</w:t>
+      </w:r>
+      <w:proofErr w:type="spellEnd"/>
+      <w:r>
+        <w:t>, der aber nach dem Fitting neuhinzugekommene Werte hinzufitten kann</w:t>
+      </w:r>
+      <w:r>
+        <w:t xml:space="preserve"> und auch mit fehlenden Werten bzw. </w:t>
+      </w:r>
+      <w:proofErr w:type="spellStart"/>
+      <w:r>
+        <w:t>nans</w:t>
+      </w:r>
+      <w:proofErr w:type="spellEnd"/>
+      <w:r>
+        <w:t xml:space="preserve"> umgehen kann</w:t>
+      </w:r>
+      <w:r>
+        <w:t>.</w:t>
+      </w:r>
+      <w:r>
+        <w:t xml:space="preserve"> Dieser Encoder encodiert Strings auf numerische Werte.</w:t>
+      </w:r>
+    </w:p>
+    <w:p>
+      <w:r>
+        <w:t xml:space="preserve">Ich habe mich dafür entschieden, fehlende Werte bzw. </w:t>
+      </w:r>
+      <w:proofErr w:type="spellStart"/>
+      <w:r>
+        <w:t>nans</w:t>
+      </w:r>
+      <w:proofErr w:type="spellEnd"/>
+      <w:r>
+        <w:t xml:space="preserve"> mit der Zahl -1 zu ersetzen. Denn sowohl in</w:t>
+      </w:r>
+      <w:r>
+        <w:t xml:space="preserve"> </w:t>
+      </w:r>
+      <w:r>
+        <w:t>Trainings- als auch die Test-Daten</w:t>
+      </w:r>
+      <w:r>
+        <w:t xml:space="preserve"> ist die kleinst</w:t>
+      </w:r>
+      <w:r>
+        <w:t>e</w:t>
+      </w:r>
+      <w:r>
+        <w:t xml:space="preserve"> vorkommende Zahl eine 0 gewesen.</w:t>
+      </w:r>
+      <w:r>
+        <w:t xml:space="preserve"> Diese Idee wird im ganzen Programm umgesetzt.</w:t>
+      </w:r>
+    </w:p>
+    <w:p>
+      <w:r>
+        <w:t xml:space="preserve">Danach werden sowohl die Trainings- als auch die Test-Daten </w:t>
+      </w:r>
+      <w:proofErr w:type="spellStart"/>
+      <w:r>
+        <w:t>preprocesst</w:t>
+      </w:r>
+      <w:proofErr w:type="spellEnd"/>
+      <w:r>
+        <w:t>.</w:t>
+      </w:r>
+      <w:r>
+        <w:t xml:space="preserve"> Hier gilt es fehlende Werte mit -1 zu ergänzen und nicht-numerische Features in numerische Features zu verwandeln.</w:t>
+      </w:r>
+    </w:p>
+    <w:p>
+      <w:r>
+        <w:t xml:space="preserve">In den Trainings- und Test-Dataframes werden diese Features entfernt: </w:t>
+      </w:r>
+    </w:p>
+    <w:p>
+      <w:pPr>
+        <w:pStyle w:val="Listenabsatz"/>
+        <w:numPr>
+          <w:ilvl w:val="0"/>
+          <w:numId w:val="1"/>
+        </w:numPr>
+      </w:pPr>
+      <w:r>
+        <w:t>'da', '</w:t>
+      </w:r>
+      <w:proofErr w:type="spellStart"/>
+      <w:r>
+        <w:t>sa</w:t>
+      </w:r>
+      <w:proofErr w:type="spellEnd"/>
+      <w:r>
+        <w:t>'</w:t>
+      </w:r>
+      <w:r>
+        <w:t>: Können nur 1 Wert annehmen. Daher sind sie irrelevant</w:t>
+      </w:r>
+    </w:p>
+    <w:p>
+      <w:pPr>
+        <w:pStyle w:val="Listenabsatz"/>
+        <w:numPr>
+          <w:ilvl w:val="0"/>
+          <w:numId w:val="1"/>
+        </w:numPr>
+      </w:pPr>
+      <w:r>
+        <w:t>"</w:t>
+      </w:r>
+      <w:proofErr w:type="spellStart"/>
+      <w:r>
+        <w:t>rev_intervals_ccnt</w:t>
+      </w:r>
+      <w:proofErr w:type="spellEnd"/>
+      <w:r>
+        <w:t>", "</w:t>
+      </w:r>
+      <w:proofErr w:type="spellStart"/>
+      <w:r>
+        <w:t>pld_ccnt</w:t>
+      </w:r>
+      <w:proofErr w:type="spellEnd"/>
+      <w:r>
+        <w:t>", "</w:t>
+      </w:r>
+      <w:proofErr w:type="spellStart"/>
+      <w:r>
+        <w:t>rev_hdr_ccnt</w:t>
+      </w:r>
+      <w:proofErr w:type="spellEnd"/>
+      <w:r>
+        <w:t>", "</w:t>
+      </w:r>
+      <w:proofErr w:type="spellStart"/>
+      <w:r>
+        <w:t>rev_pld_ccnt</w:t>
+      </w:r>
+      <w:proofErr w:type="spellEnd"/>
+      <w:r>
+        <w:t>", "</w:t>
+      </w:r>
+      <w:proofErr w:type="spellStart"/>
+      <w:r>
+        <w:t>rev_ack_psh_rst_syn_fin_cnt</w:t>
+      </w:r>
+      <w:proofErr w:type="spellEnd"/>
+      <w:r>
+        <w:t>", "</w:t>
+      </w:r>
+      <w:proofErr w:type="spellStart"/>
+      <w:r>
+        <w:t>ack_psh_rst_syn_fin_cnt</w:t>
+      </w:r>
+      <w:proofErr w:type="spellEnd"/>
+      <w:r>
+        <w:t>", "</w:t>
+      </w:r>
+      <w:proofErr w:type="spellStart"/>
+      <w:r>
+        <w:t>intervals_ccnt</w:t>
+      </w:r>
+      <w:proofErr w:type="spellEnd"/>
+      <w:r>
+        <w:t>", "</w:t>
+      </w:r>
+      <w:proofErr w:type="spellStart"/>
+      <w:r>
+        <w:t>hdr_ccnt</w:t>
+      </w:r>
+      <w:proofErr w:type="spellEnd"/>
+      <w:r>
+        <w:t>"</w:t>
+      </w:r>
+      <w:r>
+        <w:t xml:space="preserve">: Diese Histogramme haben nach dem </w:t>
+      </w:r>
+      <w:proofErr w:type="spellStart"/>
+      <w:r>
+        <w:t>RandomForest</w:t>
+      </w:r>
+      <w:proofErr w:type="spellEnd"/>
+      <w:r>
+        <w:t xml:space="preserve">-Fitting bei Ausgabe der </w:t>
+      </w:r>
+      <w:proofErr w:type="spellStart"/>
+      <w:r>
+        <w:t>Importances</w:t>
+      </w:r>
+      <w:proofErr w:type="spellEnd"/>
+      <w:r>
+        <w:t xml:space="preserve"> so gut wie gar keine Wichtigkeit aufgewiesen. Außerdem ist es sehr aufwendig diese Histogramme zu encodieren. Denn jedes dieser Histogramme müsste in 5 bis 16 Features aufgeteilt werden. Das verbraucht bei 8 Histogrammen sehr viel Speicher und Leistung</w:t>
+      </w:r>
+      <w:r>
+        <w:t>, obwohl sie so oder so unwichtig scheinen.</w:t>
+      </w:r>
+    </w:p>
+    <w:p>
+      <w:pPr>
+        <w:pStyle w:val="Listenabsatz"/>
+        <w:numPr>
+          <w:ilvl w:val="0"/>
+          <w:numId w:val="1"/>
+        </w:numPr>
+      </w:pPr>
+      <w:r>
+        <w:t>'</w:t>
+      </w:r>
+      <w:proofErr w:type="spellStart"/>
+      <w:r>
+        <w:t>dns_query_name_len</w:t>
+      </w:r>
+      <w:proofErr w:type="spellEnd"/>
+      <w:r>
+        <w:t>', '</w:t>
+      </w:r>
+      <w:proofErr w:type="spellStart"/>
+      <w:r>
+        <w:t>dns_answer_ttl</w:t>
+      </w:r>
+      <w:proofErr w:type="spellEnd"/>
+      <w:r>
+        <w:t>', '</w:t>
+      </w:r>
+      <w:proofErr w:type="spellStart"/>
+      <w:r>
+        <w:t>dns_query_class</w:t>
+      </w:r>
+      <w:proofErr w:type="spellEnd"/>
+      <w:r>
+        <w:t>', '</w:t>
+      </w:r>
+      <w:proofErr w:type="spellStart"/>
+      <w:r>
+        <w:t>dns_answer_cnt</w:t>
+      </w:r>
+      <w:proofErr w:type="spellEnd"/>
+      <w:r>
+        <w:t>', '</w:t>
+      </w:r>
+      <w:proofErr w:type="spellStart"/>
+      <w:r>
+        <w:t>dns_query_type</w:t>
+      </w:r>
+      <w:proofErr w:type="spellEnd"/>
+      <w:r>
+        <w:t>', "</w:t>
+      </w:r>
+      <w:proofErr w:type="spellStart"/>
+      <w:r>
+        <w:t>dns_query_cnt</w:t>
+      </w:r>
+      <w:proofErr w:type="spellEnd"/>
+      <w:r>
+        <w:t>", '</w:t>
+      </w:r>
+      <w:proofErr w:type="spellStart"/>
+      <w:r>
+        <w:t>http_uri</w:t>
+      </w:r>
+      <w:proofErr w:type="spellEnd"/>
+      <w:r>
+        <w:t>'</w:t>
+      </w:r>
+      <w:r>
+        <w:t>: Aus logischer Sicht für mich unwichtig für die Klassifizierung.</w:t>
+      </w:r>
+    </w:p>
+    <w:p>
+      <w:r>
+        <w:t xml:space="preserve">Alle TLS-Arrays </w:t>
+      </w:r>
+      <w:r>
+        <w:t xml:space="preserve">sind nicht-numerische Features. Die Arrays </w:t>
+      </w:r>
+      <w:r>
+        <w:t xml:space="preserve">bestehen aus numerischen Werten </w:t>
+      </w:r>
+      <w:r>
+        <w:t xml:space="preserve">und </w:t>
+      </w:r>
+      <w:r>
+        <w:t xml:space="preserve">werden zu Mittelwerten transformiert. Dabei werden alle numerischen Werte addiert und durch die zugehörigen </w:t>
+      </w:r>
+      <w:proofErr w:type="spellStart"/>
+      <w:r>
+        <w:t>Counting</w:t>
+      </w:r>
+      <w:proofErr w:type="spellEnd"/>
+      <w:r>
+        <w:t>-Features dividiert.</w:t>
+      </w:r>
+      <w:r>
+        <w:t xml:space="preserve"> Denn diese TLS-Arrays haben keine gleiche Länge. Um für jedes Feature ein Array auf die maximale Länge zu füllen</w:t>
+      </w:r>
+      <w:r>
+        <w:t>,</w:t>
+      </w:r>
+      <w:r>
+        <w:t xml:space="preserve"> müsste man manche Feature in 80 bis 192 Features aufteilen. </w:t>
+      </w:r>
+      <w:r>
+        <w:t xml:space="preserve">Das </w:t>
+      </w:r>
+      <w:r>
+        <w:t>würde</w:t>
+      </w:r>
+      <w:r>
+        <w:t xml:space="preserve"> sehr viel Speicher und Leistung</w:t>
+      </w:r>
+      <w:r>
+        <w:t xml:space="preserve"> verbrauchen.</w:t>
+      </w:r>
+    </w:p>
+    <w:p>
+      <w:r>
+        <w:t xml:space="preserve">Die nicht-numerischen Features </w:t>
+      </w:r>
+      <w:r>
+        <w:t>'</w:t>
+      </w:r>
+      <w:proofErr w:type="spellStart"/>
+      <w:r>
+        <w:t>dns_query_name</w:t>
+      </w:r>
+      <w:proofErr w:type="spellEnd"/>
+      <w:r>
+        <w:t>'</w:t>
+      </w:r>
+      <w:r>
+        <w:t xml:space="preserve">, </w:t>
+      </w:r>
+      <w:r>
+        <w:t>'</w:t>
+      </w:r>
+      <w:proofErr w:type="spellStart"/>
+      <w:r>
+        <w:t>http_content_type</w:t>
+      </w:r>
+      <w:proofErr w:type="spellEnd"/>
+      <w:r>
+        <w:t>'</w:t>
+      </w:r>
+      <w:r>
+        <w:t xml:space="preserve">, </w:t>
+      </w:r>
+      <w:r>
+        <w:t>'</w:t>
+      </w:r>
+      <w:proofErr w:type="spellStart"/>
+      <w:r>
+        <w:t>http_host</w:t>
+      </w:r>
+      <w:proofErr w:type="spellEnd"/>
+      <w:r>
+        <w:t>'</w:t>
+      </w:r>
+      <w:r>
+        <w:t xml:space="preserve"> haben als Werte Strings.</w:t>
+      </w:r>
+      <w:r>
+        <w:t xml:space="preserve"> Diese werden mit den jeweiligen </w:t>
+      </w:r>
+      <w:proofErr w:type="spellStart"/>
+      <w:r>
+        <w:t>My_Feature_Encoder</w:t>
+      </w:r>
+      <w:r>
+        <w:t>n</w:t>
+      </w:r>
+      <w:proofErr w:type="spellEnd"/>
+      <w:r>
+        <w:t xml:space="preserve"> encodiert.</w:t>
+      </w:r>
+    </w:p>
+    <w:p>
+      <w:r>
+        <w:t xml:space="preserve">Anschließend haben wir noch das </w:t>
+      </w:r>
+      <w:r>
+        <w:t xml:space="preserve">nicht-numerische </w:t>
+      </w:r>
+      <w:r>
+        <w:t>Feature „</w:t>
+      </w:r>
+      <w:proofErr w:type="spellStart"/>
+      <w:r>
+        <w:t>dns_answer_ip</w:t>
+      </w:r>
+      <w:proofErr w:type="spellEnd"/>
+      <w:r>
+        <w:t>“. Es enthält Listen ohne fixe Länge. Diese Listen enthalten IP-Adressen. Wie bei den TLS-Arrays würde es sich nicht lohnen das Feature auf die maximale Länge x einer Liste in x Features aufzuteilen. Stattdessen berechnet das Programm die gemeinsame Netzwerkadresse als Dezimalzahl und speichert sie in „</w:t>
+      </w:r>
+      <w:proofErr w:type="spellStart"/>
+      <w:r>
+        <w:t>dns_answer_common_network_ip</w:t>
+      </w:r>
+      <w:proofErr w:type="spellEnd"/>
+      <w:r>
+        <w:t>“.</w:t>
+      </w:r>
+    </w:p>
+    <w:p>
+      <w:r>
+        <w:t xml:space="preserve">Sowohl das Trainings- als auch das Test-Dataframe müssen für das Fitting und das </w:t>
+      </w:r>
+      <w:proofErr w:type="spellStart"/>
+      <w:r>
+        <w:t>Predicten</w:t>
+      </w:r>
+      <w:proofErr w:type="spellEnd"/>
+      <w:r>
+        <w:t xml:space="preserve"> die gleiche Feature-Reihenfolge haben.</w:t>
+      </w:r>
+      <w:r>
+        <w:t xml:space="preserve"> Daher erhält das Test-Dataframe die Feature-Reihenfolge des Trainings-Dataframes.</w:t>
+      </w:r>
+    </w:p>
+    <w:p>
+      <w:r>
+        <w:t xml:space="preserve">Ich habe mich für einen </w:t>
+      </w:r>
+      <w:proofErr w:type="spellStart"/>
+      <w:r>
+        <w:t>RandomForest</w:t>
+      </w:r>
+      <w:proofErr w:type="spellEnd"/>
+      <w:r>
+        <w:t xml:space="preserve"> als </w:t>
+      </w:r>
+      <w:proofErr w:type="spellStart"/>
+      <w:r>
+        <w:t>Classifier</w:t>
+      </w:r>
+      <w:proofErr w:type="spellEnd"/>
+      <w:r>
+        <w:t xml:space="preserve"> entschieden. Als Anzahl der </w:t>
+      </w:r>
+      <w:proofErr w:type="spellStart"/>
+      <w:r>
+        <w:t>Estimators</w:t>
+      </w:r>
+      <w:proofErr w:type="spellEnd"/>
+      <w:r>
+        <w:t xml:space="preserve"> habe ich 100 gewählt, weil es sich bei meinen Tests als besten Wert herausgestellt hat.</w:t>
       </w:r>
     </w:p>
     <w:sectPr>
@@ -55,6 +563,127 @@
     </w:sectPr>
   </w:body>
 </w:document>
+</file>
+
+<file path=word/numbering.xml><?xml version="1.0" encoding="utf-8"?>
+<w:numbering xmlns:wpc="http://schemas.microsoft.com/office/word/2010/wordprocessingCanvas" xmlns:cx="http://schemas.microsoft.com/office/drawing/2014/chartex" xmlns:cx1="http://schemas.microsoft.com/office/drawing/2015/9/8/chartex" xmlns:cx2="http://schemas.microsoft.com/office/drawing/2015/10/21/chartex" xmlns:cx3="http://schemas.microsoft.com/office/drawing/2016/5/9/chartex" xmlns:cx4="http://schemas.microsoft.com/office/drawing/2016/5/10/chartex" xmlns:cx5="http://schemas.microsoft.com/office/drawing/2016/5/11/chartex" xmlns:cx6="http://schemas.microsoft.com/office/drawing/2016/5/12/chartex" xmlns:cx7="http://schemas.microsoft.com/office/drawing/2016/5/13/chartex" xmlns:cx8="http://schemas.microsoft.com/office/drawing/2016/5/14/chartex" xmlns:mc="http://schemas.openxmlformats.org/markup-compatibility/2006" xmlns:aink="http://schemas.microsoft.com/office/drawing/2016/ink" xmlns:am3d="http://schemas.microsoft.com/office/drawing/2017/model3d" xmlns:o="urn:schemas-microsoft-com:office:office" xmlns:oel="http://schemas.microsoft.com/office/2019/extlst" xmlns:r="http://schemas.openxmlformats.org/officeDocument/2006/relationships" xmlns:m="http://schemas.openxmlformats.org/officeDocument/2006/math" xmlns:v="urn:schemas-microsoft-com:vml" xmlns:wp14="http://schemas.microsoft.com/office/word/2010/wordprocessingDrawing" xmlns:wp="http://schemas.openxmlformats.org/drawingml/2006/wordprocessingDrawing" xmlns:w10="urn:schemas-microsoft-com:office:word" xmlns:w="http://schemas.openxmlformats.org/wordprocessingml/2006/main" xmlns:w14="http://schemas.microsoft.com/office/word/2010/wordml" xmlns:w15="http://schemas.microsoft.com/office/word/2012/wordml" xmlns:w16cex="http://schemas.microsoft.com/office/word/2018/wordml/cex" xmlns:w16cid="http://schemas.microsoft.com/office/word/2016/wordml/cid" xmlns:w16="http://schemas.microsoft.com/office/word/2018/wordml" xmlns:w16sdtdh="http://schemas.microsoft.com/office/word/2020/wordml/sdtdatahash" xmlns:w16se="http://schemas.microsoft.com/office/word/2015/wordml/symex" xmlns:wpg="http://schemas.microsoft.com/office/word/2010/wordprocessingGroup" xmlns:wpi="http://schemas.microsoft.com/office/word/2010/wordprocessingInk" xmlns:wne="http://schemas.microsoft.com/office/word/2006/wordml" xmlns:wps="http://schemas.microsoft.com/office/word/2010/wordprocessingShape" mc:Ignorable="w14 w15 w16se w16cid w16 w16cex w16sdtdh wp14">
+  <w:abstractNum w:abstractNumId="0" w15:restartNumberingAfterBreak="0">
+    <w:nsid w:val="074B76B8"/>
+    <w:multiLevelType w:val="hybridMultilevel"/>
+    <w:tmpl w:val="BB0431B2"/>
+    <w:lvl w:ilvl="0" w:tplc="04070001">
+      <w:start w:val="1"/>
+      <w:numFmt w:val="bullet"/>
+      <w:lvlText w:val=""/>
+      <w:lvlJc w:val="left"/>
+      <w:pPr>
+        <w:ind w:left="720" w:hanging="360"/>
+      </w:pPr>
+      <w:rPr>
+        <w:rFonts w:ascii="Symbol" w:hAnsi="Symbol" w:hint="default"/>
+      </w:rPr>
+    </w:lvl>
+    <w:lvl w:ilvl="1" w:tplc="04070003" w:tentative="1">
+      <w:start w:val="1"/>
+      <w:numFmt w:val="bullet"/>
+      <w:lvlText w:val="o"/>
+      <w:lvlJc w:val="left"/>
+      <w:pPr>
+        <w:ind w:left="1440" w:hanging="360"/>
+      </w:pPr>
+      <w:rPr>
+        <w:rFonts w:ascii="Courier New" w:hAnsi="Courier New" w:cs="Courier New" w:hint="default"/>
+      </w:rPr>
+    </w:lvl>
+    <w:lvl w:ilvl="2" w:tplc="04070005" w:tentative="1">
+      <w:start w:val="1"/>
+      <w:numFmt w:val="bullet"/>
+      <w:lvlText w:val=""/>
+      <w:lvlJc w:val="left"/>
+      <w:pPr>
+        <w:ind w:left="2160" w:hanging="360"/>
+      </w:pPr>
+      <w:rPr>
+        <w:rFonts w:ascii="Wingdings" w:hAnsi="Wingdings" w:hint="default"/>
+      </w:rPr>
+    </w:lvl>
+    <w:lvl w:ilvl="3" w:tplc="04070001" w:tentative="1">
+      <w:start w:val="1"/>
+      <w:numFmt w:val="bullet"/>
+      <w:lvlText w:val=""/>
+      <w:lvlJc w:val="left"/>
+      <w:pPr>
+        <w:ind w:left="2880" w:hanging="360"/>
+      </w:pPr>
+      <w:rPr>
+        <w:rFonts w:ascii="Symbol" w:hAnsi="Symbol" w:hint="default"/>
+      </w:rPr>
+    </w:lvl>
+    <w:lvl w:ilvl="4" w:tplc="04070003" w:tentative="1">
+      <w:start w:val="1"/>
+      <w:numFmt w:val="bullet"/>
+      <w:lvlText w:val="o"/>
+      <w:lvlJc w:val="left"/>
+      <w:pPr>
+        <w:ind w:left="3600" w:hanging="360"/>
+      </w:pPr>
+      <w:rPr>
+        <w:rFonts w:ascii="Courier New" w:hAnsi="Courier New" w:cs="Courier New" w:hint="default"/>
+      </w:rPr>
+    </w:lvl>
+    <w:lvl w:ilvl="5" w:tplc="04070005" w:tentative="1">
+      <w:start w:val="1"/>
+      <w:numFmt w:val="bullet"/>
+      <w:lvlText w:val=""/>
+      <w:lvlJc w:val="left"/>
+      <w:pPr>
+        <w:ind w:left="4320" w:hanging="360"/>
+      </w:pPr>
+      <w:rPr>
+        <w:rFonts w:ascii="Wingdings" w:hAnsi="Wingdings" w:hint="default"/>
+      </w:rPr>
+    </w:lvl>
+    <w:lvl w:ilvl="6" w:tplc="04070001" w:tentative="1">
+      <w:start w:val="1"/>
+      <w:numFmt w:val="bullet"/>
+      <w:lvlText w:val=""/>
+      <w:lvlJc w:val="left"/>
+      <w:pPr>
+        <w:ind w:left="5040" w:hanging="360"/>
+      </w:pPr>
+      <w:rPr>
+        <w:rFonts w:ascii="Symbol" w:hAnsi="Symbol" w:hint="default"/>
+      </w:rPr>
+    </w:lvl>
+    <w:lvl w:ilvl="7" w:tplc="04070003" w:tentative="1">
+      <w:start w:val="1"/>
+      <w:numFmt w:val="bullet"/>
+      <w:lvlText w:val="o"/>
+      <w:lvlJc w:val="left"/>
+      <w:pPr>
+        <w:ind w:left="5760" w:hanging="360"/>
+      </w:pPr>
+      <w:rPr>
+        <w:rFonts w:ascii="Courier New" w:hAnsi="Courier New" w:cs="Courier New" w:hint="default"/>
+      </w:rPr>
+    </w:lvl>
+    <w:lvl w:ilvl="8" w:tplc="04070005" w:tentative="1">
+      <w:start w:val="1"/>
+      <w:numFmt w:val="bullet"/>
+      <w:lvlText w:val=""/>
+      <w:lvlJc w:val="left"/>
+      <w:pPr>
+        <w:ind w:left="6480" w:hanging="360"/>
+      </w:pPr>
+      <w:rPr>
+        <w:rFonts w:ascii="Wingdings" w:hAnsi="Wingdings" w:hint="default"/>
+      </w:rPr>
+    </w:lvl>
+  </w:abstractNum>
+  <w:num w:numId="1" w16cid:durableId="836044883">
+    <w:abstractNumId w:val="0"/>
+  </w:num>
+</w:numbering>
 </file>
 
 <file path=word/styles.xml><?xml version="1.0" encoding="utf-8"?>
@@ -485,6 +1114,17 @@
     <w:semiHidden/>
     <w:unhideWhenUsed/>
   </w:style>
+  <w:style w:type="paragraph" w:styleId="Listenabsatz">
+    <w:name w:val="List Paragraph"/>
+    <w:basedOn w:val="Standard"/>
+    <w:uiPriority w:val="34"/>
+    <w:qFormat/>
+    <w:rsid w:val="00FB23B8"/>
+    <w:pPr>
+      <w:ind w:left="720"/>
+      <w:contextualSpacing/>
+    </w:pPr>
+  </w:style>
 </w:styles>
 </file>
 

</xml_diff>